<commit_message>
Iniciando aula 4 do primeiro curso de linux
Aula 4 – Gimp e outras aplicações
</commit_message>
<xml_diff>
--- a/Linux LPI/Anotações/Certificação Linux LPI Essentials.docx
+++ b/Linux LPI/Anotações/Certificação Linux LPI Essentials.docx
@@ -90,6 +90,7 @@
           <w:numId w:val="1"/>
         </w:numPr>
         <w:spacing w:line="360" w:lineRule="auto"/>
+        <w:jc w:val="both"/>
         <w:rPr>
           <w:rFonts w:ascii="Times New Roman" w:hAnsi="Times New Roman" w:cs="Times New Roman"/>
           <w:b/>
@@ -176,6 +177,7 @@
           <w:numId w:val="1"/>
         </w:numPr>
         <w:spacing w:line="360" w:lineRule="auto"/>
+        <w:jc w:val="both"/>
         <w:rPr>
           <w:rFonts w:ascii="Times New Roman" w:hAnsi="Times New Roman" w:cs="Times New Roman"/>
           <w:b/>
@@ -210,6 +212,7 @@
           <w:numId w:val="1"/>
         </w:numPr>
         <w:spacing w:line="360" w:lineRule="auto"/>
+        <w:jc w:val="both"/>
         <w:rPr>
           <w:rFonts w:ascii="Times New Roman" w:hAnsi="Times New Roman" w:cs="Times New Roman"/>
           <w:b/>
@@ -254,6 +257,7 @@
           <w:numId w:val="1"/>
         </w:numPr>
         <w:spacing w:line="360" w:lineRule="auto"/>
+        <w:jc w:val="both"/>
         <w:rPr>
           <w:rFonts w:ascii="Times New Roman" w:hAnsi="Times New Roman" w:cs="Times New Roman"/>
           <w:b/>
@@ -288,6 +292,7 @@
           <w:numId w:val="1"/>
         </w:numPr>
         <w:spacing w:line="360" w:lineRule="auto"/>
+        <w:jc w:val="both"/>
         <w:rPr>
           <w:rFonts w:ascii="Times New Roman" w:hAnsi="Times New Roman" w:cs="Times New Roman"/>
           <w:b/>
@@ -366,6 +371,7 @@
           <w:numId w:val="1"/>
         </w:numPr>
         <w:spacing w:line="360" w:lineRule="auto"/>
+        <w:jc w:val="both"/>
         <w:rPr>
           <w:rFonts w:ascii="Times New Roman" w:hAnsi="Times New Roman" w:cs="Times New Roman"/>
           <w:b/>
@@ -410,6 +416,7 @@
           <w:numId w:val="1"/>
         </w:numPr>
         <w:spacing w:line="360" w:lineRule="auto"/>
+        <w:jc w:val="both"/>
         <w:rPr>
           <w:rFonts w:ascii="Times New Roman" w:hAnsi="Times New Roman" w:cs="Times New Roman"/>
           <w:b/>
@@ -436,6 +443,7 @@
           <w:numId w:val="1"/>
         </w:numPr>
         <w:spacing w:line="360" w:lineRule="auto"/>
+        <w:jc w:val="both"/>
         <w:rPr>
           <w:rFonts w:ascii="Times New Roman" w:hAnsi="Times New Roman" w:cs="Times New Roman"/>
           <w:b/>
@@ -459,6 +467,7 @@
         <w:pStyle w:val="PargrafodaLista"/>
         <w:spacing w:line="360" w:lineRule="auto"/>
         <w:ind w:left="1080"/>
+        <w:jc w:val="both"/>
         <w:rPr>
           <w:rFonts w:ascii="Times New Roman" w:hAnsi="Times New Roman" w:cs="Times New Roman"/>
           <w:b/>
@@ -477,6 +486,7 @@
           <w:numId w:val="1"/>
         </w:numPr>
         <w:spacing w:line="360" w:lineRule="auto"/>
+        <w:jc w:val="both"/>
         <w:rPr>
           <w:rFonts w:ascii="Times New Roman" w:hAnsi="Times New Roman" w:cs="Times New Roman"/>
           <w:b/>
@@ -506,6 +516,7 @@
           <w:numId w:val="1"/>
         </w:numPr>
         <w:spacing w:line="360" w:lineRule="auto"/>
+        <w:jc w:val="both"/>
         <w:rPr>
           <w:rFonts w:ascii="Times New Roman" w:hAnsi="Times New Roman" w:cs="Times New Roman"/>
           <w:b/>
@@ -537,6 +548,7 @@
         <w:pStyle w:val="PargrafodaLista"/>
         <w:spacing w:line="360" w:lineRule="auto"/>
         <w:ind w:left="1080"/>
+        <w:jc w:val="both"/>
         <w:rPr>
           <w:rFonts w:ascii="Times New Roman" w:hAnsi="Times New Roman" w:cs="Times New Roman"/>
           <w:b/>
@@ -555,6 +567,7 @@
           <w:numId w:val="1"/>
         </w:numPr>
         <w:spacing w:line="360" w:lineRule="auto"/>
+        <w:jc w:val="both"/>
         <w:rPr>
           <w:rFonts w:ascii="Times New Roman" w:hAnsi="Times New Roman" w:cs="Times New Roman"/>
           <w:b/>
@@ -574,6 +587,36 @@
           <w:u w:val="single"/>
         </w:rPr>
         <w:t>Aula 3 – Firefox, Thunderbird, OpenOffice e LibreOffice:</w:t>
+      </w:r>
+    </w:p>
+    <w:p>
+      <w:pPr>
+        <w:pStyle w:val="PargrafodaLista"/>
+        <w:numPr>
+          <w:ilvl w:val="0"/>
+          <w:numId w:val="1"/>
+        </w:numPr>
+        <w:spacing w:line="360" w:lineRule="auto"/>
+        <w:jc w:val="both"/>
+        <w:rPr>
+          <w:rFonts w:ascii="Times New Roman" w:hAnsi="Times New Roman" w:cs="Times New Roman"/>
+          <w:b/>
+          <w:bCs/>
+          <w:sz w:val="24"/>
+          <w:szCs w:val="24"/>
+          <w:u w:val="single"/>
+        </w:rPr>
+      </w:pPr>
+      <w:r>
+        <w:rPr>
+          <w:rFonts w:ascii="Times New Roman" w:hAnsi="Times New Roman" w:cs="Times New Roman"/>
+          <w:b/>
+          <w:bCs/>
+          <w:sz w:val="24"/>
+          <w:szCs w:val="24"/>
+          <w:u w:val="single"/>
+        </w:rPr>
+        <w:t>Aula 4 – Gimp e outras aplicações:</w:t>
       </w:r>
     </w:p>
     <w:p>
@@ -584,20 +627,101 @@
           <w:numId w:val="1"/>
         </w:numPr>
         <w:spacing w:line="360" w:lineRule="auto"/>
-        <w:rPr>
-          <w:rFonts w:ascii="Times New Roman" w:hAnsi="Times New Roman" w:cs="Times New Roman"/>
-          <w:b/>
-          <w:bCs/>
-          <w:sz w:val="24"/>
-          <w:szCs w:val="24"/>
-          <w:u w:val="single"/>
-        </w:rPr>
-      </w:pPr>
-      <w:r>
-        <w:rPr>
-          <w:rFonts w:ascii="Times New Roman" w:hAnsi="Times New Roman" w:cs="Times New Roman"/>
-          <w:sz w:val="24"/>
-          <w:szCs w:val="24"/>
+        <w:jc w:val="both"/>
+        <w:rPr>
+          <w:rFonts w:ascii="Times New Roman" w:hAnsi="Times New Roman" w:cs="Times New Roman"/>
+          <w:sz w:val="24"/>
+          <w:szCs w:val="24"/>
+        </w:rPr>
+      </w:pPr>
+      <w:r>
+        <w:rPr>
+          <w:rFonts w:ascii="Times New Roman" w:hAnsi="Times New Roman" w:cs="Times New Roman"/>
+          <w:sz w:val="24"/>
+          <w:szCs w:val="24"/>
+        </w:rPr>
+        <w:t xml:space="preserve"> </w:t>
+      </w:r>
+      <w:proofErr w:type="gramStart"/>
+      <w:r>
+        <w:rPr>
+          <w:rFonts w:ascii="Times New Roman" w:hAnsi="Times New Roman" w:cs="Times New Roman"/>
+          <w:sz w:val="24"/>
+          <w:szCs w:val="24"/>
+        </w:rPr>
+        <w:t>Todos os softwares presentes no mundo Microsoft existe</w:t>
+      </w:r>
+      <w:proofErr w:type="gramEnd"/>
+      <w:r>
+        <w:rPr>
+          <w:rFonts w:ascii="Times New Roman" w:hAnsi="Times New Roman" w:cs="Times New Roman"/>
+          <w:sz w:val="24"/>
+          <w:szCs w:val="24"/>
+        </w:rPr>
+        <w:t xml:space="preserve"> para o mundo Linux, porem como uma variante open </w:t>
+      </w:r>
+      <w:proofErr w:type="spellStart"/>
+      <w:r>
+        <w:rPr>
+          <w:rFonts w:ascii="Times New Roman" w:hAnsi="Times New Roman" w:cs="Times New Roman"/>
+          <w:sz w:val="24"/>
+          <w:szCs w:val="24"/>
+        </w:rPr>
+        <w:t>source</w:t>
+      </w:r>
+      <w:proofErr w:type="spellEnd"/>
+      <w:r>
+        <w:rPr>
+          <w:rFonts w:ascii="Times New Roman" w:hAnsi="Times New Roman" w:cs="Times New Roman"/>
+          <w:sz w:val="24"/>
+          <w:szCs w:val="24"/>
+        </w:rPr>
+        <w:t xml:space="preserve">. Ex.: </w:t>
+      </w:r>
+      <w:proofErr w:type="spellStart"/>
+      <w:r>
+        <w:rPr>
+          <w:rFonts w:ascii="Times New Roman" w:hAnsi="Times New Roman" w:cs="Times New Roman"/>
+          <w:sz w:val="24"/>
+          <w:szCs w:val="24"/>
+        </w:rPr>
+        <w:t>gimpo</w:t>
+      </w:r>
+      <w:proofErr w:type="spellEnd"/>
+      <w:r>
+        <w:rPr>
+          <w:rFonts w:ascii="Times New Roman" w:hAnsi="Times New Roman" w:cs="Times New Roman"/>
+          <w:sz w:val="24"/>
+          <w:szCs w:val="24"/>
+        </w:rPr>
+        <w:t xml:space="preserve"> – fotoshop...</w:t>
+      </w:r>
+    </w:p>
+    <w:p>
+      <w:pPr>
+        <w:pStyle w:val="PargrafodaLista"/>
+        <w:numPr>
+          <w:ilvl w:val="1"/>
+          <w:numId w:val="1"/>
+        </w:numPr>
+        <w:spacing w:line="360" w:lineRule="auto"/>
+        <w:rPr>
+          <w:rFonts w:ascii="Times New Roman" w:hAnsi="Times New Roman" w:cs="Times New Roman"/>
+          <w:b/>
+          <w:bCs/>
+          <w:sz w:val="24"/>
+          <w:szCs w:val="24"/>
+          <w:u w:val="single"/>
+        </w:rPr>
+      </w:pPr>
+      <w:r>
+        <w:rPr>
+          <w:rFonts w:ascii="Times New Roman" w:hAnsi="Times New Roman" w:cs="Times New Roman"/>
+          <w:b/>
+          <w:bCs/>
+          <w:sz w:val="24"/>
+          <w:szCs w:val="24"/>
+          <w:u w:val="single"/>
         </w:rPr>
         <w:t xml:space="preserve"> </w:t>
       </w:r>

</xml_diff>

<commit_message>
NFS, SAMBA e CUPS
Servidores de arquivos e impressoras para linux e windows
</commit_message>
<xml_diff>
--- a/Linux LPI/Anotações/Certificação Linux LPI Essentials.docx
+++ b/Linux LPI/Anotações/Certificação Linux LPI Essentials.docx
@@ -673,7 +673,118 @@
           <w:sz w:val="24"/>
           <w:szCs w:val="24"/>
         </w:rPr>
-        <w:t xml:space="preserve"> Podemos baixar programas para rodar servidores no próprio ubunto, como o apache http.</w:t>
+        <w:t xml:space="preserve"> Podemos baixar programas para rodar servidores no próprio ubunt</w:t>
+      </w:r>
+      <w:r>
+        <w:rPr>
+          <w:rFonts w:ascii="Times New Roman" w:hAnsi="Times New Roman" w:cs="Times New Roman"/>
+          <w:sz w:val="24"/>
+          <w:szCs w:val="24"/>
+        </w:rPr>
+        <w:t>u</w:t>
+      </w:r>
+      <w:r>
+        <w:rPr>
+          <w:rFonts w:ascii="Times New Roman" w:hAnsi="Times New Roman" w:cs="Times New Roman"/>
+          <w:sz w:val="24"/>
+          <w:szCs w:val="24"/>
+        </w:rPr>
+        <w:t>, como o apache http.</w:t>
+      </w:r>
+    </w:p>
+    <w:p>
+      <w:pPr>
+        <w:pStyle w:val="PargrafodaLista"/>
+        <w:numPr>
+          <w:ilvl w:val="1"/>
+          <w:numId w:val="1"/>
+        </w:numPr>
+        <w:spacing w:line="360" w:lineRule="auto"/>
+        <w:rPr>
+          <w:rFonts w:ascii="Times New Roman" w:hAnsi="Times New Roman" w:cs="Times New Roman"/>
+          <w:b/>
+          <w:bCs/>
+          <w:sz w:val="24"/>
+          <w:szCs w:val="24"/>
+          <w:u w:val="single"/>
+        </w:rPr>
+      </w:pPr>
+      <w:r>
+        <w:rPr>
+          <w:rFonts w:ascii="Times New Roman" w:hAnsi="Times New Roman" w:cs="Times New Roman"/>
+          <w:sz w:val="24"/>
+          <w:szCs w:val="24"/>
+        </w:rPr>
+        <w:lastRenderedPageBreak/>
+        <w:t xml:space="preserve"> </w:t>
+      </w:r>
+      <w:r>
+        <w:rPr>
+          <w:rFonts w:ascii="Times New Roman" w:hAnsi="Times New Roman" w:cs="Times New Roman"/>
+          <w:sz w:val="24"/>
+          <w:szCs w:val="24"/>
+        </w:rPr>
+        <w:t>NFS – network file system: Guarda arquivos num servidor onde você pode acessar, editar no seu computador como se estivesse salvo local, mas na verdade está no servidor online.</w:t>
+      </w:r>
+    </w:p>
+    <w:p>
+      <w:pPr>
+        <w:pStyle w:val="PargrafodaLista"/>
+        <w:numPr>
+          <w:ilvl w:val="1"/>
+          <w:numId w:val="1"/>
+        </w:numPr>
+        <w:spacing w:line="360" w:lineRule="auto"/>
+        <w:rPr>
+          <w:rFonts w:ascii="Times New Roman" w:hAnsi="Times New Roman" w:cs="Times New Roman"/>
+          <w:b/>
+          <w:bCs/>
+          <w:sz w:val="24"/>
+          <w:szCs w:val="24"/>
+          <w:u w:val="single"/>
+        </w:rPr>
+      </w:pPr>
+      <w:r>
+        <w:rPr>
+          <w:rFonts w:ascii="Times New Roman" w:hAnsi="Times New Roman" w:cs="Times New Roman"/>
+          <w:sz w:val="24"/>
+          <w:szCs w:val="24"/>
+        </w:rPr>
+        <w:t xml:space="preserve"> NFS é mais usado com Linux, por isso, desenvolveram o SAMBA, onde tanto Linux quanto windows podem acessar os arquivos do servidor.</w:t>
+      </w:r>
+    </w:p>
+    <w:p>
+      <w:pPr>
+        <w:pStyle w:val="PargrafodaLista"/>
+        <w:numPr>
+          <w:ilvl w:val="1"/>
+          <w:numId w:val="1"/>
+        </w:numPr>
+        <w:spacing w:line="360" w:lineRule="auto"/>
+        <w:rPr>
+          <w:rFonts w:ascii="Times New Roman" w:hAnsi="Times New Roman" w:cs="Times New Roman"/>
+          <w:b/>
+          <w:bCs/>
+          <w:sz w:val="24"/>
+          <w:szCs w:val="24"/>
+          <w:u w:val="single"/>
+        </w:rPr>
+      </w:pPr>
+      <w:r>
+        <w:rPr>
+          <w:rFonts w:ascii="Times New Roman" w:hAnsi="Times New Roman" w:cs="Times New Roman"/>
+          <w:sz w:val="24"/>
+          <w:szCs w:val="24"/>
+        </w:rPr>
+        <w:t xml:space="preserve"> CUPS: Sistema de impressão modular: é um servidor para impressoras, onde podem ser controlados a quantidade que cada cliente vai imprimir, o tipo de arquivo que pode ser impresso, dentre outros, para que mantenha-se uma ordem.</w:t>
+      </w:r>
+      <w:r>
+        <w:rPr>
+          <w:rFonts w:ascii="Times New Roman" w:hAnsi="Times New Roman" w:cs="Times New Roman"/>
+          <w:sz w:val="24"/>
+          <w:szCs w:val="24"/>
+        </w:rPr>
+        <w:t xml:space="preserve"> Também pode ser usado em windows, mas em geral Linux.</w:t>
       </w:r>
     </w:p>
     <w:sectPr>

</xml_diff>

<commit_message>
Servidores de e-mail, DNS e DHCP. Finalizei atv hoje
Vimos mais servidores úteis e muito utilizados no mundo, além de suas funcionalidades. Finalizei as atividades hoje
</commit_message>
<xml_diff>
--- a/Linux LPI/Anotações/Certificação Linux LPI Essentials.docx
+++ b/Linux LPI/Anotações/Certificação Linux LPI Essentials.docx
@@ -785,6 +785,156 @@
           <w:szCs w:val="24"/>
         </w:rPr>
         <w:t xml:space="preserve"> Também pode ser usado em windows, mas em geral Linux.</w:t>
+      </w:r>
+    </w:p>
+    <w:p>
+      <w:pPr>
+        <w:pStyle w:val="PargrafodaLista"/>
+        <w:numPr>
+          <w:ilvl w:val="1"/>
+          <w:numId w:val="1"/>
+        </w:numPr>
+        <w:spacing w:line="360" w:lineRule="auto"/>
+        <w:rPr>
+          <w:rFonts w:ascii="Times New Roman" w:hAnsi="Times New Roman" w:cs="Times New Roman"/>
+          <w:b/>
+          <w:bCs/>
+          <w:sz w:val="24"/>
+          <w:szCs w:val="24"/>
+          <w:u w:val="single"/>
+        </w:rPr>
+      </w:pPr>
+      <w:r>
+        <w:rPr>
+          <w:rFonts w:ascii="Times New Roman" w:hAnsi="Times New Roman" w:cs="Times New Roman"/>
+          <w:sz w:val="24"/>
+          <w:szCs w:val="24"/>
+        </w:rPr>
+        <w:t xml:space="preserve"> Postfix </w:t>
+      </w:r>
+      <w:r>
+        <w:rPr>
+          <w:rFonts w:ascii="Times New Roman" w:hAnsi="Times New Roman" w:cs="Times New Roman"/>
+          <w:sz w:val="24"/>
+          <w:szCs w:val="24"/>
+        </w:rPr>
+        <w:t>e OpenLDAP são</w:t>
+      </w:r>
+      <w:r>
+        <w:rPr>
+          <w:rFonts w:ascii="Times New Roman" w:hAnsi="Times New Roman" w:cs="Times New Roman"/>
+          <w:sz w:val="24"/>
+          <w:szCs w:val="24"/>
+        </w:rPr>
+        <w:t xml:space="preserve"> servidor</w:t>
+      </w:r>
+      <w:r>
+        <w:rPr>
+          <w:rFonts w:ascii="Times New Roman" w:hAnsi="Times New Roman" w:cs="Times New Roman"/>
+          <w:sz w:val="24"/>
+          <w:szCs w:val="24"/>
+        </w:rPr>
+        <w:t>es</w:t>
+      </w:r>
+      <w:r>
+        <w:rPr>
+          <w:rFonts w:ascii="Times New Roman" w:hAnsi="Times New Roman" w:cs="Times New Roman"/>
+          <w:sz w:val="24"/>
+          <w:szCs w:val="24"/>
+        </w:rPr>
+        <w:t xml:space="preserve"> de e-mail super utilizado</w:t>
+      </w:r>
+      <w:r>
+        <w:rPr>
+          <w:rFonts w:ascii="Times New Roman" w:hAnsi="Times New Roman" w:cs="Times New Roman"/>
+          <w:sz w:val="24"/>
+          <w:szCs w:val="24"/>
+        </w:rPr>
+        <w:t>s</w:t>
+      </w:r>
+      <w:r>
+        <w:rPr>
+          <w:rFonts w:ascii="Times New Roman" w:hAnsi="Times New Roman" w:cs="Times New Roman"/>
+          <w:sz w:val="24"/>
+          <w:szCs w:val="24"/>
+        </w:rPr>
+        <w:t>.</w:t>
+      </w:r>
+      <w:r>
+        <w:rPr>
+          <w:rFonts w:ascii="Times New Roman" w:hAnsi="Times New Roman" w:cs="Times New Roman"/>
+          <w:sz w:val="24"/>
+          <w:szCs w:val="24"/>
+        </w:rPr>
+        <w:t xml:space="preserve"> Thunderbird é um cliente de e-mail, não servidor.</w:t>
+      </w:r>
+    </w:p>
+    <w:p>
+      <w:pPr>
+        <w:pStyle w:val="PargrafodaLista"/>
+        <w:numPr>
+          <w:ilvl w:val="1"/>
+          <w:numId w:val="1"/>
+        </w:numPr>
+        <w:spacing w:line="360" w:lineRule="auto"/>
+        <w:rPr>
+          <w:rFonts w:ascii="Times New Roman" w:hAnsi="Times New Roman" w:cs="Times New Roman"/>
+          <w:b/>
+          <w:bCs/>
+          <w:sz w:val="24"/>
+          <w:szCs w:val="24"/>
+          <w:u w:val="single"/>
+        </w:rPr>
+      </w:pPr>
+      <w:r>
+        <w:rPr>
+          <w:rFonts w:ascii="Times New Roman" w:hAnsi="Times New Roman" w:cs="Times New Roman"/>
+          <w:sz w:val="24"/>
+          <w:szCs w:val="24"/>
+        </w:rPr>
+        <w:t xml:space="preserve"> Bind: servidor de DNS (domains name server) mais utilizado no mundo.</w:t>
+      </w:r>
+    </w:p>
+    <w:p>
+      <w:pPr>
+        <w:pStyle w:val="PargrafodaLista"/>
+        <w:numPr>
+          <w:ilvl w:val="1"/>
+          <w:numId w:val="1"/>
+        </w:numPr>
+        <w:spacing w:line="360" w:lineRule="auto"/>
+        <w:rPr>
+          <w:rFonts w:ascii="Times New Roman" w:hAnsi="Times New Roman" w:cs="Times New Roman"/>
+          <w:b/>
+          <w:bCs/>
+          <w:sz w:val="24"/>
+          <w:szCs w:val="24"/>
+          <w:u w:val="single"/>
+        </w:rPr>
+      </w:pPr>
+      <w:r>
+        <w:rPr>
+          <w:rFonts w:ascii="Times New Roman" w:hAnsi="Times New Roman" w:cs="Times New Roman"/>
+          <w:sz w:val="24"/>
+          <w:szCs w:val="24"/>
+        </w:rPr>
+        <w:t xml:space="preserve"> DHCP server</w:t>
+      </w:r>
+      <w:r>
+        <w:rPr>
+          <w:rFonts w:ascii="Times New Roman" w:hAnsi="Times New Roman" w:cs="Times New Roman"/>
+          <w:sz w:val="24"/>
+          <w:szCs w:val="24"/>
+        </w:rPr>
+        <w:t xml:space="preserve"> - DNSMasq</w:t>
+      </w:r>
+      <w:r>
+        <w:rPr>
+          <w:rFonts w:ascii="Times New Roman" w:hAnsi="Times New Roman" w:cs="Times New Roman"/>
+          <w:sz w:val="24"/>
+          <w:szCs w:val="24"/>
+        </w:rPr>
+        <w:t>: utilizado para gerar ips dinamicamente para seu computador, sendo alterado sempre que se conecta na internet, ao invés de ter um fixo o tempo todo.</w:t>
       </w:r>
     </w:p>
     <w:sectPr>

</xml_diff>